<commit_message>
1 - creer component pet et lier dans le html > ng g c components/pet
et installation de aangular material
</commit_message>
<xml_diff>
--- a/7_dog/mes_notes.docx
+++ b/7_dog/mes_notes.docx
@@ -465,28 +465,100 @@
     <w:p/>
     <w:p>
       <w:pPr>
-        <w:pStyle w:val="Paragraphedeliste"/>
-        <w:numPr>
-          <w:ilvl w:val="0"/>
-          <w:numId w:val="3"/>
-        </w:numPr>
-      </w:pPr>
+        <w:pStyle w:val="MonTitre2"/>
+      </w:pPr>
+      <w:proofErr w:type="spellStart"/>
+      <w:proofErr w:type="gramStart"/>
+      <w:r>
+        <w:t>angular</w:t>
+      </w:r>
+      <w:proofErr w:type="spellEnd"/>
+      <w:proofErr w:type="gramEnd"/>
+      <w:r>
+        <w:t xml:space="preserve"> </w:t>
+      </w:r>
       <w:proofErr w:type="spellStart"/>
       <w:r>
-        <w:t>Sqsqs</w:t>
+        <w:t>material</w:t>
       </w:r>
       <w:proofErr w:type="spellEnd"/>
     </w:p>
     <w:p>
       <w:pPr>
         <w:pStyle w:val="Paragraphedeliste"/>
-        <w:numPr>
-          <w:ilvl w:val="0"/>
-          <w:numId w:val="3"/>
-        </w:numPr>
+      </w:pPr>
+      <w:hyperlink r:id="rId7" w:history="1">
+        <w:r>
+          <w:rPr>
+            <w:rStyle w:val="Lienhypertexte"/>
+          </w:rPr>
+          <w:t>https://material.angular.io/</w:t>
+        </w:r>
+      </w:hyperlink>
+    </w:p>
+    <w:p>
+      <w:pPr>
+        <w:pStyle w:val="Paragraphedeliste"/>
+      </w:pPr>
+      <w:proofErr w:type="spellStart"/>
+      <w:proofErr w:type="gramStart"/>
+      <w:r>
+        <w:t>ng</w:t>
+      </w:r>
+      <w:proofErr w:type="spellEnd"/>
+      <w:proofErr w:type="gramEnd"/>
+      <w:r>
+        <w:t xml:space="preserve"> </w:t>
+      </w:r>
+      <w:proofErr w:type="spellStart"/>
+      <w:r>
+        <w:t>add</w:t>
+      </w:r>
+      <w:proofErr w:type="spellEnd"/>
+      <w:r>
+        <w:t xml:space="preserve"> @angular/material</w:t>
+      </w:r>
+    </w:p>
+    <w:p>
+      <w:pPr>
+        <w:pStyle w:val="Paragraphedeliste"/>
+      </w:pPr>
+    </w:p>
+    <w:p>
+      <w:pPr>
+        <w:pStyle w:val="Paragraphedeliste"/>
+      </w:pPr>
+    </w:p>
+    <w:p>
+      <w:pPr>
+        <w:pStyle w:val="Paragraphedeliste"/>
       </w:pPr>
     </w:p>
     <w:p/>
+    <w:p>
+      <w:pPr>
+        <w:pStyle w:val="MonTitre1"/>
+      </w:pPr>
+      <w:r>
+        <w:t>Créer composant</w:t>
+      </w:r>
+    </w:p>
+    <w:p>
+      <w:pPr>
+        <w:ind w:firstLine="360"/>
+      </w:pPr>
+      <w:r>
+        <w:t xml:space="preserve">&gt; </w:t>
+      </w:r>
+      <w:proofErr w:type="spellStart"/>
+      <w:r>
+        <w:t>ng</w:t>
+      </w:r>
+      <w:proofErr w:type="spellEnd"/>
+      <w:r>
+        <w:t xml:space="preserve"> g c components/pet</w:t>
+      </w:r>
+    </w:p>
     <w:p/>
     <w:p>
       <w:pPr>

</xml_diff>

<commit_message>
7 - utiliser service pour gerer les fake-data on va utiliser rxjs, observable, of => cree une service PetService => creer une fonction getPets qui retourne la variable pets =>dans le ts de composant pets, injeter le PetService toute en creant une variable petService => on initialise dans ngOnInit, on recupere les données la dedans
</commit_message>
<xml_diff>
--- a/7_dog/mes_notes.docx
+++ b/7_dog/mes_notes.docx
@@ -462,18 +462,75 @@
         </w:r>
       </w:hyperlink>
     </w:p>
+    <w:p>
+      <w:r>
+        <w:t>.</w:t>
+      </w:r>
+      <w:proofErr w:type="spellStart"/>
+      <w:r>
+        <w:t>example-card</w:t>
+      </w:r>
+      <w:proofErr w:type="spellEnd"/>
+      <w:r>
+        <w:t xml:space="preserve"> {</w:t>
+      </w:r>
+    </w:p>
+    <w:p>
+      <w:r>
+        <w:t xml:space="preserve">  max-</w:t>
+      </w:r>
+      <w:proofErr w:type="spellStart"/>
+      <w:r>
+        <w:t>width</w:t>
+      </w:r>
+      <w:proofErr w:type="spellEnd"/>
+      <w:r>
+        <w:t>: 400px;</w:t>
+      </w:r>
+    </w:p>
+    <w:p>
+      <w:r>
+        <w:t>}</w:t>
+      </w:r>
+    </w:p>
     <w:p/>
     <w:p>
+      <w:r>
+        <w:t>.</w:t>
+      </w:r>
+      <w:proofErr w:type="spellStart"/>
+      <w:r>
+        <w:t>example</w:t>
+      </w:r>
+      <w:proofErr w:type="spellEnd"/>
+      <w:r>
+        <w:t>-header-image {</w:t>
+      </w:r>
+    </w:p>
+    <w:p>
+      <w:r>
+        <w:t xml:space="preserve">  background-image: url('https://material.angular.io/assets/img/examples/shiba1.jpg');</w:t>
+      </w:r>
+    </w:p>
+    <w:p>
+      <w:r>
+        <w:t xml:space="preserve">  background-size: cover;</w:t>
+      </w:r>
+    </w:p>
+    <w:p>
+      <w:r>
+        <w:t>}</w:t>
+      </w:r>
+    </w:p>
+    <w:p>
       <w:pPr>
         <w:pStyle w:val="MonTitre2"/>
       </w:pPr>
       <w:proofErr w:type="spellStart"/>
-      <w:proofErr w:type="gramStart"/>
       <w:r>
         <w:t>angular</w:t>
       </w:r>
       <w:proofErr w:type="spellEnd"/>
-      <w:proofErr w:type="gramEnd"/>
       <w:r>
         <w:t xml:space="preserve"> </w:t>
       </w:r>
@@ -501,12 +558,10 @@
         <w:pStyle w:val="Paragraphedeliste"/>
       </w:pPr>
       <w:proofErr w:type="spellStart"/>
-      <w:proofErr w:type="gramStart"/>
       <w:r>
         <w:t>ng</w:t>
       </w:r>
       <w:proofErr w:type="spellEnd"/>
-      <w:proofErr w:type="gramEnd"/>
       <w:r>
         <w:t xml:space="preserve"> </w:t>
       </w:r>
@@ -570,16 +625,70 @@
         </w:rPr>
       </w:pPr>
     </w:p>
-    <w:p>
-      <w:pPr>
-        <w:rPr>
-          <w:b/>
-          <w:bCs/>
-          <w:sz w:val="44"/>
-          <w:szCs w:val="44"/>
-        </w:rPr>
-      </w:pPr>
-    </w:p>
+    <w:p/>
+    <w:p>
+      <w:pPr>
+        <w:pStyle w:val="MonTitre1"/>
+      </w:pPr>
+      <w:r>
+        <w:lastRenderedPageBreak/>
+        <w:t xml:space="preserve">Services pour </w:t>
+      </w:r>
+      <w:proofErr w:type="spellStart"/>
+      <w:r>
+        <w:t>gerer</w:t>
+      </w:r>
+      <w:proofErr w:type="spellEnd"/>
+      <w:r>
+        <w:t xml:space="preserve"> les datas</w:t>
+      </w:r>
+      <w:r>
+        <w:t xml:space="preserve"> – </w:t>
+      </w:r>
+      <w:proofErr w:type="spellStart"/>
+      <w:r>
+        <w:t>rxjs</w:t>
+      </w:r>
+      <w:proofErr w:type="spellEnd"/>
+      <w:r>
+        <w:t xml:space="preserve"> - observable</w:t>
+      </w:r>
+    </w:p>
+    <w:p>
+      <w:proofErr w:type="spellStart"/>
+      <w:r>
+        <w:t>ng</w:t>
+      </w:r>
+      <w:proofErr w:type="spellEnd"/>
+      <w:r>
+        <w:t xml:space="preserve"> g service services/pet</w:t>
+      </w:r>
+    </w:p>
+    <w:p/>
+    <w:p>
+      <w:pPr>
+        <w:pStyle w:val="MonTitre1"/>
+      </w:pPr>
+      <w:proofErr w:type="spellStart"/>
+      <w:r>
+        <w:t>mock</w:t>
+      </w:r>
+      <w:proofErr w:type="spellEnd"/>
+      <w:r>
+        <w:t xml:space="preserve"> Api</w:t>
+      </w:r>
+    </w:p>
+    <w:p>
+      <w:hyperlink r:id="rId8" w:history="1">
+        <w:r>
+          <w:rPr>
+            <w:rStyle w:val="Lienhypertexte"/>
+          </w:rPr>
+          <w:t>https://mockapi.io/</w:t>
+        </w:r>
+      </w:hyperlink>
+    </w:p>
+    <w:p/>
     <w:p>
       <w:pPr>
         <w:rPr>

</xml_diff>

<commit_message>
quand on click sur le coeur, on on cree un fonction qui va faire un toggle de rouge en noir
passer des infos de l'enfant vers les parents

=> mettre à jour ensuite les données via le service

==> c'est pas fini encore
</commit_message>
<xml_diff>
--- a/7_dog/mes_notes.docx
+++ b/7_dog/mes_notes.docx
@@ -677,6 +677,17 @@
       <w:r>
         <w:t xml:space="preserve"> Api</w:t>
       </w:r>
+      <w:r>
+        <w:t xml:space="preserve"> – api </w:t>
+      </w:r>
+      <w:proofErr w:type="spellStart"/>
+      <w:r>
+        <w:t>rest</w:t>
+      </w:r>
+      <w:proofErr w:type="spellEnd"/>
+      <w:r>
+        <w:t xml:space="preserve"> gratuit pour test http</w:t>
+      </w:r>
     </w:p>
     <w:p>
       <w:hyperlink r:id="rId8" w:history="1">
@@ -688,6 +699,96 @@
         </w:r>
       </w:hyperlink>
     </w:p>
+    <w:p/>
+    <w:p>
+      <w:hyperlink r:id="rId9" w:history="1">
+        <w:r>
+          <w:rPr>
+            <w:rStyle w:val="Lienhypertexte"/>
+          </w:rPr>
+          <w:t>https://jsonplaceholder.typicode.com/</w:t>
+        </w:r>
+      </w:hyperlink>
+    </w:p>
+    <w:p/>
+    <w:p/>
+    <w:p>
+      <w:r>
+        <w:t xml:space="preserve">- API Land : </w:t>
+      </w:r>
+      <w:hyperlink r:id="rId10" w:history="1">
+        <w:r>
+          <w:rPr>
+            <w:rStyle w:val="Lienhypertexte"/>
+          </w:rPr>
+          <w:t>https://faraazahmad.github.io/apiland/#/explore</w:t>
+        </w:r>
+      </w:hyperlink>
+    </w:p>
+    <w:p>
+      <w:r>
+        <w:t xml:space="preserve">- {JSON} </w:t>
+      </w:r>
+      <w:proofErr w:type="spellStart"/>
+      <w:r>
+        <w:t>PlaceHolder</w:t>
+      </w:r>
+      <w:proofErr w:type="spellEnd"/>
+      <w:r>
+        <w:t xml:space="preserve"> : </w:t>
+      </w:r>
+      <w:hyperlink r:id="rId11" w:history="1">
+        <w:r>
+          <w:rPr>
+            <w:rStyle w:val="Lienhypertexte"/>
+          </w:rPr>
+          <w:t>https://jsonplaceholder.typicode.com/</w:t>
+        </w:r>
+      </w:hyperlink>
+    </w:p>
+    <w:p>
+      <w:r>
+        <w:t xml:space="preserve">- JSON-Server : </w:t>
+      </w:r>
+      <w:hyperlink r:id="rId12" w:history="1">
+        <w:r>
+          <w:rPr>
+            <w:rStyle w:val="Lienhypertexte"/>
+          </w:rPr>
+          <w:t>https://github.com/typicode/json-server</w:t>
+        </w:r>
+      </w:hyperlink>
+    </w:p>
+    <w:p>
+      <w:r>
+        <w:t xml:space="preserve">- Faker.js : </w:t>
+      </w:r>
+    </w:p>
+    <w:p>
+      <w:r>
+        <w:t xml:space="preserve">- </w:t>
+      </w:r>
+      <w:proofErr w:type="spellStart"/>
+      <w:r>
+        <w:t>ngrok</w:t>
+      </w:r>
+      <w:proofErr w:type="spellEnd"/>
+      <w:r>
+        <w:t xml:space="preserve"> :</w:t>
+      </w:r>
+      <w:r>
+        <w:t xml:space="preserve"> </w:t>
+      </w:r>
+      <w:hyperlink r:id="rId13" w:history="1">
+        <w:r>
+          <w:rPr>
+            <w:rStyle w:val="Lienhypertexte"/>
+          </w:rPr>
+          <w:t>https://ngrok.com/</w:t>
+        </w:r>
+      </w:hyperlink>
+    </w:p>
+    <w:p/>
     <w:p/>
     <w:p>
       <w:pPr>

</xml_diff>